<commit_message>
updated high level TOC
</commit_message>
<xml_diff>
--- a/manuscript/Gross.Hypermedia in Action. TOC (brief) .docx
+++ b/manuscript/Gross.Hypermedia in Action. TOC (brief) .docx
@@ -37,6 +37,71 @@
       </w:r>
       <w:r>
         <w:rPr>
+          <w:shd w:val="clear" w:color="auto" w:fill="ffff00"/>
+          <w:rtl w:val="0"/>
+          <w:lang w:val="en-US"/>
+        </w:rPr>
+        <w:t xml:space="preserve"> Hypermedia: The New/Old Way</w:t>
+      </w:r>
+    </w:p>
+    <w:p>
+      <w:pPr>
+        <w:pStyle w:val="toc chapters"/>
+      </w:pPr>
+      <w:r>
+        <w:rPr>
+          <w:rtl w:val="0"/>
+          <w:lang w:val="de-DE"/>
+        </w:rPr>
+        <w:t xml:space="preserve">1   Reintroducing Hypermedia </w:t>
+      </w:r>
+    </w:p>
+    <w:p>
+      <w:pPr>
+        <w:pStyle w:val="toc chapters"/>
+      </w:pPr>
+      <w:r>
+        <w:rPr>
+          <w:rtl w:val="0"/>
+          <w:lang w:val="de-DE"/>
+        </w:rPr>
+        <w:t xml:space="preserve">2   A Simple Web Application </w:t>
+      </w:r>
+    </w:p>
+    <w:p>
+      <w:pPr>
+        <w:pStyle w:val="toc chapters"/>
+      </w:pPr>
+      <w:r>
+        <w:rPr>
+          <w:rtl w:val="0"/>
+          <w:lang w:val="de-DE"/>
+        </w:rPr>
+        <w:t xml:space="preserve">3   Extending HTML As Hypermedia </w:t>
+      </w:r>
+    </w:p>
+    <w:p>
+      <w:pPr>
+        <w:pStyle w:val="TOC parts"/>
+      </w:pPr>
+      <w:r>
+        <w:rPr>
+          <w:shd w:val="clear" w:color="auto" w:fill="ffff00"/>
+          <w:rtl w:val="0"/>
+          <w:lang w:val="en-US"/>
+        </w:rPr>
+        <w:t>Part 2:</w:t>
+      </w:r>
+      <w:r>
+        <w:rPr>
+          <w:shd w:val="clear" w:color="auto" w:fill="ffff00"/>
+          <w:rtl w:val="0"/>
+          <w:lang w:val="en-US"/>
+        </w:rPr>
+        <w:t xml:space="preserve"> Modern Hypermedia</w:t>
+      </w:r>
+      <w:r>
+        <w:rPr>
           <w:rtl w:val="0"/>
           <w:lang w:val="en-US"/>
         </w:rPr>
@@ -50,9 +115,9 @@
       <w:r>
         <w:rPr>
           <w:rtl w:val="0"/>
-          <w:lang w:val="de-DE"/>
-        </w:rPr>
-        <w:t xml:space="preserve">1   Reintroducing Hypermedia </w:t>
+          <w:lang w:val="en-US"/>
+        </w:rPr>
+        <w:t xml:space="preserve">4   Putting Hypermedia into Action </w:t>
       </w:r>
     </w:p>
     <w:p>
@@ -62,9 +127,22 @@
       <w:r>
         <w:rPr>
           <w:rtl w:val="0"/>
-          <w:lang w:val="de-DE"/>
-        </w:rPr>
-        <w:t xml:space="preserve">2   A Simple Web Application </w:t>
+          <w:lang w:val="it-IT"/>
+        </w:rPr>
+        <w:t>5   Advanc</w:t>
+      </w:r>
+      <w:r>
+        <w:rPr>
+          <w:rtl w:val="0"/>
+          <w:lang w:val="en-US"/>
+        </w:rPr>
+        <w:t>e</w:t>
+      </w:r>
+      <w:r>
+        <w:rPr>
+          <w:rtl w:val="0"/>
+        </w:rPr>
+        <w:t xml:space="preserve"> Hypermedia Patterns</w:t>
       </w:r>
     </w:p>
     <w:p>
@@ -74,9 +152,21 @@
       <w:r>
         <w:rPr>
           <w:rtl w:val="0"/>
-          <w:lang w:val="de-DE"/>
-        </w:rPr>
-        <w:t xml:space="preserve">3   Extending HTML As Hypermedia </w:t>
+          <w:lang w:val="en-US"/>
+        </w:rPr>
+        <w:t xml:space="preserve">6   Hyperview: A Mobile Hypermedia </w:t>
+      </w:r>
+    </w:p>
+    <w:p>
+      <w:pPr>
+        <w:pStyle w:val="toc chapters"/>
+      </w:pPr>
+      <w:r>
+        <w:rPr>
+          <w:rtl w:val="0"/>
+          <w:lang w:val="en-US"/>
+        </w:rPr>
+        <w:t xml:space="preserve">7   Building a Contacts App with Hyperview </w:t>
       </w:r>
     </w:p>
     <w:p>
@@ -89,7 +179,15 @@
           <w:rtl w:val="0"/>
           <w:lang w:val="en-US"/>
         </w:rPr>
-        <w:t>Part 2:</w:t>
+        <w:t>Part 3:</w:t>
+      </w:r>
+      <w:r>
+        <w:rPr>
+          <w:shd w:val="clear" w:color="auto" w:fill="ffff00"/>
+          <w:rtl w:val="0"/>
+          <w:lang w:val="en-US"/>
+        </w:rPr>
+        <w:t xml:space="preserve"> Hypermedia &amp; Other Technologies</w:t>
       </w:r>
       <w:r>
         <w:rPr>
@@ -108,7 +206,7 @@
           <w:rtl w:val="0"/>
           <w:lang w:val="en-US"/>
         </w:rPr>
-        <w:t xml:space="preserve">4   Putting Hypermedia into Action </w:t>
+        <w:t xml:space="preserve">8   Client Side Scripting </w:t>
       </w:r>
     </w:p>
     <w:p>
@@ -118,185 +216,100 @@
       <w:r>
         <w:rPr>
           <w:rtl w:val="0"/>
+          <w:lang w:val="en-US"/>
+        </w:rPr>
+        <w:t>9   Data APIs &amp; Hypermedia Driven Applications</w:t>
+      </w:r>
+    </w:p>
+    <w:p>
+      <w:pPr>
+        <w:pStyle w:val="TOC parts"/>
+      </w:pPr>
+      <w:r>
+        <w:rPr>
+          <w:shd w:val="clear" w:color="auto" w:fill="ffff00"/>
+          <w:rtl w:val="0"/>
+          <w:lang w:val="en-US"/>
+        </w:rPr>
+        <w:t>Part 4:</w:t>
+      </w:r>
+      <w:r>
+        <w:rPr>
+          <w:shd w:val="clear" w:color="auto" w:fill="ffff00"/>
+          <w:rtl w:val="0"/>
+          <w:lang w:val="en-US"/>
+        </w:rPr>
+        <w:t xml:space="preserve"> Developing With </w:t>
+      </w:r>
+      <w:r>
+        <w:rPr>
+          <w:shd w:val="clear" w:color="auto" w:fill="ffff00"/>
+          <w:rtl w:val="0"/>
+          <w:lang w:val="en-US"/>
+        </w:rPr>
+        <w:t>Hypermedia</w:t>
+      </w:r>
+      <w:r>
+        <w:rPr>
+          <w:rtl w:val="0"/>
+          <w:lang w:val="en-US"/>
+        </w:rPr>
+        <w:t xml:space="preserve"> </w:t>
+      </w:r>
+    </w:p>
+    <w:p>
+      <w:pPr>
+        <w:pStyle w:val="toc chapters"/>
+      </w:pPr>
+      <w:r>
+        <w:rPr>
+          <w:rtl w:val="0"/>
+          <w:lang w:val="en-US"/>
+        </w:rPr>
+        <w:t xml:space="preserve">10 Creating A Dynamic Download UI </w:t>
+      </w:r>
+    </w:p>
+    <w:p>
+      <w:pPr>
+        <w:pStyle w:val="toc chapters"/>
+      </w:pPr>
+      <w:r>
+        <w:rPr>
+          <w:rtl w:val="0"/>
+          <w:lang w:val="en-US"/>
+        </w:rPr>
+        <w:t>11 Developing with htmx</w:t>
+      </w:r>
+    </w:p>
+    <w:p>
+      <w:pPr>
+        <w:pStyle w:val="toc chapters"/>
+      </w:pPr>
+      <w:r>
+        <w:rPr>
+          <w:rtl w:val="0"/>
+          <w:lang w:val="en-US"/>
+        </w:rPr>
+        <w:t xml:space="preserve">12 Other Hypermedia-Oriented Technologies </w:t>
+      </w:r>
+    </w:p>
+    <w:p>
+      <w:pPr>
+        <w:pStyle w:val="toc chapters"/>
+      </w:pPr>
+      <w:r>
+        <w:rPr>
+          <w:rtl w:val="0"/>
           <w:lang w:val="it-IT"/>
         </w:rPr>
-        <w:t>5   Advanc</w:t>
-      </w:r>
-      <w:r>
-        <w:rPr>
-          <w:rtl w:val="0"/>
-          <w:lang w:val="en-US"/>
-        </w:rPr>
-        <w:t>e</w:t>
-      </w:r>
-      <w:r>
-        <w:rPr>
-          <w:rtl w:val="0"/>
-        </w:rPr>
-        <w:t xml:space="preserve"> Hypermedia Patterns</w:t>
-      </w:r>
-    </w:p>
-    <w:p>
-      <w:pPr>
-        <w:pStyle w:val="toc chapters"/>
-      </w:pPr>
-      <w:r>
-        <w:rPr>
-          <w:rtl w:val="0"/>
-          <w:lang w:val="en-US"/>
-        </w:rPr>
-        <w:t xml:space="preserve">6   Hyperview: A Mobile Hypermedia </w:t>
-      </w:r>
-    </w:p>
-    <w:p>
-      <w:pPr>
-        <w:pStyle w:val="toc chapters"/>
-      </w:pPr>
-      <w:r>
-        <w:rPr>
-          <w:rtl w:val="0"/>
-          <w:lang w:val="en-US"/>
-        </w:rPr>
-        <w:t xml:space="preserve">7   Building a Contacts App with Hyperview </w:t>
-      </w:r>
-    </w:p>
-    <w:p>
-      <w:pPr>
-        <w:pStyle w:val="TOC parts"/>
-      </w:pPr>
-      <w:r>
-        <w:rPr>
-          <w:shd w:val="clear" w:color="auto" w:fill="ffff00"/>
-          <w:rtl w:val="0"/>
-          <w:lang w:val="en-US"/>
-        </w:rPr>
-        <w:t>Part 3:</w:t>
-      </w:r>
-      <w:r>
-        <w:rPr>
-          <w:rtl w:val="0"/>
-          <w:lang w:val="en-US"/>
-        </w:rPr>
-        <w:t xml:space="preserve"> </w:t>
-      </w:r>
-    </w:p>
-    <w:p>
-      <w:pPr>
-        <w:pStyle w:val="toc chapters"/>
-      </w:pPr>
-      <w:r>
-        <w:rPr>
-          <w:rtl w:val="0"/>
-          <w:lang w:val="en-US"/>
-        </w:rPr>
-        <w:t xml:space="preserve">8   Client Side Scripting </w:t>
-      </w:r>
-    </w:p>
-    <w:p>
-      <w:pPr>
-        <w:pStyle w:val="toc chapters"/>
-      </w:pPr>
-      <w:r>
-        <w:rPr>
-          <w:rtl w:val="0"/>
-          <w:lang w:val="en-US"/>
-        </w:rPr>
-        <w:t>9   Data APIs &amp; Hypermedia Driven Applications</w:t>
-      </w:r>
-    </w:p>
-    <w:p>
-      <w:pPr>
-        <w:pStyle w:val="toc chapters"/>
-      </w:pPr>
-      <w:r>
-        <w:rPr>
-          <w:rtl w:val="0"/>
-          <w:lang w:val="en-US"/>
-        </w:rPr>
-        <w:t>10 Creating A Dynamic Download UI</w:t>
-      </w:r>
-    </w:p>
-    <w:p>
-      <w:pPr>
-        <w:pStyle w:val="TOC parts"/>
-      </w:pPr>
-      <w:r>
-        <w:rPr>
-          <w:shd w:val="clear" w:color="auto" w:fill="ffff00"/>
-          <w:rtl w:val="0"/>
-          <w:lang w:val="en-US"/>
-        </w:rPr>
-        <w:t>Part 4:</w:t>
-      </w:r>
-      <w:r>
-        <w:rPr>
-          <w:rtl w:val="0"/>
-          <w:lang w:val="en-US"/>
-        </w:rPr>
-        <w:t xml:space="preserve"> </w:t>
-      </w:r>
-    </w:p>
-    <w:p>
-      <w:pPr>
-        <w:pStyle w:val="toc chapters"/>
-      </w:pPr>
-      <w:r>
-        <w:rPr>
-          <w:rtl w:val="0"/>
-          <w:lang w:val="en-US"/>
-        </w:rPr>
-        <w:t>11 Developing with htmx</w:t>
-      </w:r>
-    </w:p>
-    <w:p>
-      <w:pPr>
-        <w:pStyle w:val="toc chapters"/>
-      </w:pPr>
-      <w:r>
-        <w:rPr>
-          <w:rtl w:val="0"/>
-          <w:lang w:val="en-US"/>
-        </w:rPr>
-        <w:t xml:space="preserve">12 Other Hypermedia-Oriented Technologies </w:t>
-      </w:r>
-    </w:p>
-    <w:p>
-      <w:pPr>
-        <w:pStyle w:val="toc chapters"/>
-      </w:pPr>
-      <w:r>
-        <w:rPr>
-          <w:rtl w:val="0"/>
-          <w:lang w:val="it-IT"/>
-        </w:rPr>
-        <w:t xml:space="preserve">13 Hypermedia: </w:t>
-      </w:r>
-      <w:r>
-        <w:rPr>
-          <w:rtl w:val="0"/>
-          <w:lang w:val="en-US"/>
-        </w:rPr>
-        <w:t>The</w:t>
-      </w:r>
-      <w:r>
-        <w:rPr>
-          <w:rtl w:val="0"/>
-          <w:lang w:val="en-US"/>
-        </w:rPr>
-        <w:t xml:space="preserve"> New/Old </w:t>
-      </w:r>
-      <w:r>
-        <w:rPr>
-          <w:rtl w:val="0"/>
-          <w:lang w:val="en-US"/>
-        </w:rPr>
-        <w:t>Way</w:t>
-      </w:r>
-      <w:r>
-        <w:rPr>
-          <w:rtl w:val="0"/>
-        </w:rPr>
-        <w:t xml:space="preserve"> </w:t>
+        <w:t>13 Hypermedia</w:t>
+      </w:r>
+      <w:r>
+        <w:rPr>
+          <w:rtl w:val="0"/>
+          <w:lang w:val="en-US"/>
+        </w:rPr>
+        <w:t xml:space="preserve"> Reconsidered</w:t>
       </w:r>
     </w:p>
     <w:p>

</xml_diff>